<commit_message>
Adding my agreement to the Team Pharmacon - Charter
Signed-off-by: Jette McKellar <jette.mckellar@yahoo.com>
</commit_message>
<xml_diff>
--- a/documents/Team Pharmacon - Charter.docx
+++ b/documents/Team Pharmacon - Charter.docx
@@ -7,170 +7,214 @@
         <w:pStyle w:val="Heading1"/>
       </w:pPr>
       <w:r>
+        <w:rPr/>
         <w:t xml:space="preserve">Team </w:t>
       </w:r>
-      <w:r>
-        <w:t>Pharmacon  -</w:t>
-      </w:r>
-      <w:r>
+      <w:proofErr w:type="spellStart"/>
+      <w:r>
+        <w:rPr/>
+        <w:t>Pharmacon</w:t>
+      </w:r>
+      <w:proofErr w:type="spellEnd"/>
+      <w:r>
+        <w:rPr/>
+        <w:t xml:space="preserve">  -</w:t>
+      </w:r>
+      <w:r>
+        <w:rPr/>
         <w:t xml:space="preserve"> Charter</w:t>
       </w:r>
     </w:p>
+    <w:p w14:noSpellErr="1">
+      <w:pPr>
+        <w:pStyle w:val="Heading4"/>
+      </w:pPr>
+      <w:r>
+        <w:rPr/>
+        <w:t>Draft by Ryan Smith</w:t>
+      </w:r>
+    </w:p>
     <w:p>
       <w:pPr>
         <w:pStyle w:val="Heading4"/>
       </w:pPr>
       <w:r>
-        <w:t>Draft by Ryan Smith</w:t>
-      </w:r>
-    </w:p>
-    <w:p>
-      <w:pPr>
-        <w:pStyle w:val="Heading4"/>
-      </w:pPr>
-      <w:r>
+        <w:rPr/>
         <w:t xml:space="preserve">Edited by Beau Johnson &amp; </w:t>
       </w:r>
       <w:r>
-        <w:t>Leonard Meerwood</w:t>
-      </w:r>
-    </w:p>
-    <w:p>
+        <w:rPr/>
+        <w:t xml:space="preserve">Leonard </w:t>
+      </w:r>
+      <w:proofErr w:type="spellStart"/>
+      <w:r>
+        <w:rPr/>
+        <w:t>Meerwood</w:t>
+      </w:r>
+      <w:proofErr w:type="spellEnd"/>
+    </w:p>
+    <w:p w14:noSpellErr="1">
       <w:pPr>
         <w:pStyle w:val="Heading1"/>
       </w:pPr>
       <w:r>
+        <w:rPr/>
         <w:t>Team Purpose</w:t>
       </w:r>
       <w:r>
+        <w:rPr/>
         <w:t xml:space="preserve"> </w:t>
       </w:r>
     </w:p>
-    <w:p>
-      <w:r>
+    <w:p w14:noSpellErr="1">
+      <w:r>
+        <w:rPr/>
         <w:t>This team has come together for the purpose of developing an error-tracking application for pharmacies. Each member on the team is committed to and willing to work to make this project successful.</w:t>
       </w:r>
     </w:p>
-    <w:p>
+    <w:p w14:noSpellErr="1">
       <w:pPr>
         <w:pStyle w:val="Heading1"/>
       </w:pPr>
       <w:r>
+        <w:rPr/>
         <w:t>Our Goals</w:t>
       </w:r>
     </w:p>
-    <w:p>
-      <w:r>
+    <w:p w14:noSpellErr="1">
+      <w:r>
+        <w:rPr/>
         <w:t xml:space="preserve">Complete the </w:t>
       </w:r>
       <w:r>
+        <w:rPr/>
         <w:t>project according to the project vision</w:t>
       </w:r>
       <w:r>
+        <w:rPr/>
         <w:t xml:space="preserve">, allowing input from all team members. Aiming to reach the HD criteria, but all team members will be satisfied with a Distinction end goal. </w:t>
       </w:r>
     </w:p>
-    <w:p>
-      <w:r>
+    <w:p w14:noSpellErr="1">
+      <w:r>
+        <w:rPr/>
         <w:t xml:space="preserve">We will </w:t>
       </w:r>
       <w:r>
+        <w:rPr/>
         <w:t xml:space="preserve">strive to achieve the best possible outcome for all of the team members, in both working together </w:t>
       </w:r>
       <w:r>
+        <w:rPr/>
         <w:t>towards the finished project, and in achieving the involved milestones on time.</w:t>
       </w:r>
     </w:p>
-    <w:p>
+    <w:p w14:noSpellErr="1">
       <w:pPr>
         <w:pStyle w:val="Heading1"/>
       </w:pPr>
       <w:r>
+        <w:rPr/>
         <w:t>Team Member Expectations</w:t>
       </w:r>
     </w:p>
-    <w:p>
-      <w:r>
+    <w:p w14:noSpellErr="1">
+      <w:r>
+        <w:rPr/>
         <w:t xml:space="preserve">Each team member to complete individual work items, on time and aiming to reach the HD marking criteria. It is expected of members to use the marking criteria when making decisions in planning, time allowance and in completing work. If a member must make a </w:t>
       </w:r>
       <w:r>
+        <w:rPr/>
         <w:t>decision</w:t>
       </w:r>
       <w:r>
+        <w:rPr/>
         <w:t xml:space="preserve"> between time and quality of work it should be discussed with the group first. </w:t>
       </w:r>
     </w:p>
-    <w:p>
-      <w:r>
+    <w:p w14:noSpellErr="1">
+      <w:r>
+        <w:rPr/>
         <w:t xml:space="preserve">We strive for us to not complete work in silence but always be communicating using the messaging platform and to be involved in the decisions being made by other group members. </w:t>
       </w:r>
     </w:p>
-    <w:p>
+    <w:p w14:noSpellErr="1">
       <w:pPr>
         <w:pStyle w:val="Heading1"/>
       </w:pPr>
       <w:r>
+        <w:rPr/>
         <w:t>Team member skill inventory</w:t>
       </w:r>
     </w:p>
-    <w:p>
-      <w:pPr>
-        <w:rPr>
-          <w:i/>
-          <w:iCs/>
-        </w:rPr>
-      </w:pPr>
-      <w:r>
+    <w:p w14:noSpellErr="1">
+      <w:pPr>
+        <w:rPr>
+          <w:i w:val="1"/>
+          <w:iCs w:val="1"/>
+        </w:rPr>
+      </w:pPr>
+      <w:r>
+        <w:rPr/>
         <w:t xml:space="preserve">Refer to team </w:t>
       </w:r>
       <w:r>
+        <w:rPr/>
         <w:t>summary.</w:t>
       </w:r>
     </w:p>
-    <w:p>
+    <w:p w14:noSpellErr="1">
       <w:pPr>
         <w:pStyle w:val="Heading1"/>
       </w:pPr>
       <w:r>
+        <w:rPr/>
         <w:t>Role Identification</w:t>
       </w:r>
     </w:p>
-    <w:p>
-      <w:r>
+    <w:p w14:noSpellErr="1">
+      <w:r>
+        <w:rPr/>
         <w:t>The roles of leader and scribe will rotate between team members. All other roles will be shared among all team members,</w:t>
       </w:r>
       <w:r>
+        <w:rPr/>
         <w:t xml:space="preserve"> </w:t>
       </w:r>
       <w:r>
+        <w:rPr/>
         <w:t>or assigned as work items where appropriate (i.e. the role will be temporary and produce a version able and verifiable output</w:t>
       </w:r>
       <w:r>
+        <w:rPr/>
         <w:t>).</w:t>
       </w:r>
     </w:p>
-    <w:p>
+    <w:p w14:noSpellErr="1">
       <w:pPr>
         <w:pStyle w:val="Heading1"/>
       </w:pPr>
       <w:r>
+        <w:rPr/>
         <w:t>Ground Rules</w:t>
       </w:r>
     </w:p>
-    <w:p>
+    <w:p w14:noSpellErr="1">
       <w:pPr>
         <w:pStyle w:val="Heading2"/>
       </w:pPr>
       <w:r>
+        <w:rPr/>
         <w:t>Assignment of work items</w:t>
       </w:r>
     </w:p>
-    <w:p>
-      <w:r>
+    <w:p w14:noSpellErr="1">
+      <w:r>
+        <w:rPr/>
         <w:t>Work item assignments are to be proposed by the acting team leader based on each team members inventory of skills and which work items they have indicated a preference for doing. Once each member reaches an agreement on the work item assignments, they will be finalised and are expected to be completed before each item’s respective due date.</w:t>
       </w:r>
     </w:p>
-    <w:p>
+    <w:p w14:noSpellErr="1">
       <w:pPr>
         <w:pStyle w:val="Heading2"/>
       </w:pPr>
@@ -178,104 +222,135 @@
         <w:br/>
       </w:r>
       <w:r>
+        <w:rPr/>
         <w:t>Meeting discussion</w:t>
       </w:r>
     </w:p>
-    <w:p>
-      <w:r>
+    <w:p w14:noSpellErr="1">
+      <w:r>
+        <w:rPr/>
         <w:t xml:space="preserve">Meeting time should </w:t>
       </w:r>
       <w:r>
+        <w:rPr/>
         <w:t xml:space="preserve">be used to assign the next group of work items. Completed work items should be uploaded to version control and linked to in the </w:t>
       </w:r>
       <w:r>
+        <w:rPr/>
         <w:t>relevant iteration plan before the meeting.</w:t>
       </w:r>
     </w:p>
     <w:p/>
-    <w:p>
+    <w:p w14:noSpellErr="1">
       <w:pPr>
         <w:pStyle w:val="Heading2"/>
       </w:pPr>
       <w:r>
-        <w:lastRenderedPageBreak/>
+        <w:rPr/>
         <w:t>Future meeting scheduling</w:t>
       </w:r>
     </w:p>
-    <w:p>
-      <w:r>
+    <w:p w14:noSpellErr="1">
+      <w:r>
+        <w:rPr/>
         <w:t xml:space="preserve">Oversight meetings with James are to </w:t>
       </w:r>
       <w:r>
+        <w:rPr/>
         <w:t xml:space="preserve">be on Tuesday nights, exact time TBA. </w:t>
       </w:r>
       <w:r>
+        <w:rPr/>
         <w:t>Weekly team</w:t>
       </w:r>
       <w:r>
+        <w:rPr/>
         <w:t xml:space="preserve"> meetings are set to be on Thursday, however this is flexible to be rescheduled if a team member advises ahead of time that they cannot </w:t>
       </w:r>
       <w:r>
+        <w:rPr/>
         <w:t>attend.</w:t>
       </w:r>
     </w:p>
-    <w:p>
+    <w:p w14:noSpellErr="1">
       <w:pPr>
         <w:pStyle w:val="Heading2"/>
       </w:pPr>
       <w:r>
+        <w:rPr/>
         <w:t>Team Member Rights</w:t>
       </w:r>
       <w:r>
+        <w:rPr/>
         <w:t xml:space="preserve"> </w:t>
       </w:r>
     </w:p>
-    <w:p>
-      <w:r>
+    <w:p w14:noSpellErr="1">
+      <w:r>
+        <w:rPr/>
         <w:t>Each team member is given the allowance of one full day to respond to messages on the discord channel. However, if a team member knows the</w:t>
       </w:r>
       <w:r>
+        <w:rPr/>
         <w:t>y</w:t>
       </w:r>
       <w:r>
-        <w:t xml:space="preserve"> will be non contactable for a period of time they </w:t>
-      </w:r>
-      <w:r>
+        <w:rPr/>
+        <w:t xml:space="preserve"> will be </w:t>
+      </w:r>
+      <w:proofErr w:type="gramStart"/>
+      <w:r>
+        <w:rPr/>
+        <w:t>non contactable</w:t>
+      </w:r>
+      <w:proofErr w:type="gramEnd"/>
+      <w:r>
+        <w:rPr/>
+        <w:t xml:space="preserve"> for a period of time they </w:t>
+      </w:r>
+      <w:r>
+        <w:rPr/>
         <w:t>need to</w:t>
       </w:r>
       <w:r>
+        <w:rPr/>
         <w:t xml:space="preserve"> disclose this to the group.</w:t>
       </w:r>
     </w:p>
-    <w:p>
+    <w:p w14:noSpellErr="1">
       <w:pPr>
         <w:pStyle w:val="Heading2"/>
       </w:pPr>
       <w:r>
+        <w:rPr/>
         <w:t>Team Processes</w:t>
       </w:r>
     </w:p>
-    <w:p>
-      <w:r>
+    <w:p w14:noSpellErr="1">
+      <w:r>
+        <w:rPr/>
         <w:t xml:space="preserve">Ensure that clearly defined work items are put in place during team meetings. Each team member must then report honestly and fairly about current work items </w:t>
       </w:r>
       <w:r>
+        <w:rPr/>
         <w:t xml:space="preserve">assigned to them. </w:t>
       </w:r>
     </w:p>
-    <w:p>
+    <w:p w14:noSpellErr="1">
       <w:pPr>
         <w:pStyle w:val="Heading1"/>
       </w:pPr>
       <w:r>
+        <w:rPr/>
         <w:t>Remediation Procedures</w:t>
       </w:r>
     </w:p>
-    <w:p>
+    <w:p w14:noSpellErr="1">
       <w:pPr>
         <w:pStyle w:val="Heading2"/>
       </w:pPr>
       <w:r>
+        <w:rPr/>
         <w:t xml:space="preserve"> </w:t>
       </w:r>
       <w:r>
@@ -285,10 +360,10 @@
         <w:t>Offenses</w:t>
       </w:r>
     </w:p>
-    <w:p>
-      <w:pPr>
-        <w:rPr>
-          <w:rFonts w:ascii="Calibri" w:eastAsia="Calibri" w:hAnsi="Calibri" w:cs="Calibri"/>
+    <w:p w14:noSpellErr="1">
+      <w:pPr>
+        <w:rPr>
+          <w:rFonts w:ascii="Calibri" w:hAnsi="Calibri" w:eastAsia="Calibri" w:cs="Calibri"/>
         </w:rPr>
       </w:pPr>
       <w:r>
@@ -305,13 +380,14 @@
         <w:t xml:space="preserve"> There should be a few “offences” that would count as a strike against the team member.</w:t>
       </w:r>
     </w:p>
-    <w:p>
+    <w:p w14:noSpellErr="1">
       <w:pPr>
         <w:pStyle w:val="ListParagraph"/>
         <w:numPr>
           <w:ilvl w:val="0"/>
           <w:numId w:val="2"/>
         </w:numPr>
+        <w:rPr/>
       </w:pPr>
       <w:r>
         <w:rPr>
@@ -320,13 +396,14 @@
         <w:t xml:space="preserve">Not completing an action item on time without valid cause. </w:t>
       </w:r>
     </w:p>
-    <w:p>
+    <w:p w14:noSpellErr="1">
       <w:pPr>
         <w:pStyle w:val="ListParagraph"/>
         <w:numPr>
           <w:ilvl w:val="0"/>
           <w:numId w:val="2"/>
         </w:numPr>
+        <w:rPr/>
       </w:pPr>
       <w:r>
         <w:rPr>
@@ -335,13 +412,14 @@
         <w:t>Missing a meeting without a valid cause.</w:t>
       </w:r>
     </w:p>
-    <w:p>
+    <w:p w14:noSpellErr="1">
       <w:pPr>
         <w:pStyle w:val="ListParagraph"/>
         <w:numPr>
           <w:ilvl w:val="0"/>
           <w:numId w:val="2"/>
         </w:numPr>
+        <w:rPr/>
       </w:pPr>
       <w:r>
         <w:rPr>
@@ -350,21 +428,23 @@
         <w:t>Not performing task to a minimum standard</w:t>
       </w:r>
     </w:p>
-    <w:p>
+    <w:p w14:noSpellErr="1">
       <w:pPr>
         <w:pStyle w:val="Heading2"/>
       </w:pPr>
       <w:r>
+        <w:rPr/>
         <w:t>Causes</w:t>
       </w:r>
     </w:p>
-    <w:p>
+    <w:p w14:noSpellErr="1">
       <w:pPr>
         <w:pStyle w:val="ListParagraph"/>
         <w:numPr>
           <w:ilvl w:val="0"/>
           <w:numId w:val="2"/>
         </w:numPr>
+        <w:rPr/>
       </w:pPr>
       <w:r>
         <w:rPr>
@@ -373,13 +453,14 @@
         <w:t>A valid cause could be:</w:t>
       </w:r>
     </w:p>
-    <w:p>
+    <w:p w14:noSpellErr="1">
       <w:pPr>
         <w:pStyle w:val="ListParagraph"/>
         <w:numPr>
           <w:ilvl w:val="1"/>
           <w:numId w:val="2"/>
         </w:numPr>
+        <w:rPr/>
       </w:pPr>
       <w:r>
         <w:rPr>
@@ -388,13 +469,14 @@
         <w:t xml:space="preserve">Moderately sick </w:t>
       </w:r>
     </w:p>
-    <w:p>
+    <w:p w14:noSpellErr="1">
       <w:pPr>
         <w:pStyle w:val="ListParagraph"/>
         <w:numPr>
           <w:ilvl w:val="1"/>
           <w:numId w:val="2"/>
         </w:numPr>
+        <w:rPr/>
       </w:pPr>
       <w:r>
         <w:rPr>
@@ -403,13 +485,14 @@
         <w:t>Family Reasons</w:t>
       </w:r>
     </w:p>
-    <w:p>
+    <w:p w14:noSpellErr="1">
       <w:pPr>
         <w:pStyle w:val="ListParagraph"/>
         <w:numPr>
           <w:ilvl w:val="1"/>
           <w:numId w:val="2"/>
         </w:numPr>
+        <w:rPr/>
       </w:pPr>
       <w:r>
         <w:rPr>
@@ -418,13 +501,14 @@
         <w:t>Unavoidable reason (like car broke down, leaving you dealing with that for the rest of the day)</w:t>
       </w:r>
     </w:p>
-    <w:p>
+    <w:p w14:noSpellErr="1">
       <w:pPr>
         <w:pStyle w:val="ListParagraph"/>
         <w:numPr>
           <w:ilvl w:val="0"/>
           <w:numId w:val="2"/>
         </w:numPr>
+        <w:rPr/>
       </w:pPr>
       <w:r>
         <w:rPr>
@@ -433,13 +517,14 @@
         <w:t>Reason that are not valid are:</w:t>
       </w:r>
     </w:p>
-    <w:p>
+    <w:p w14:noSpellErr="1">
       <w:pPr>
         <w:pStyle w:val="ListParagraph"/>
         <w:numPr>
           <w:ilvl w:val="1"/>
           <w:numId w:val="2"/>
         </w:numPr>
+        <w:rPr/>
       </w:pPr>
       <w:r>
         <w:rPr>
@@ -448,13 +533,14 @@
         <w:t>Too busy</w:t>
       </w:r>
     </w:p>
-    <w:p>
+    <w:p w14:noSpellErr="1">
       <w:pPr>
         <w:pStyle w:val="ListParagraph"/>
         <w:numPr>
           <w:ilvl w:val="1"/>
           <w:numId w:val="2"/>
         </w:numPr>
+        <w:rPr/>
       </w:pPr>
       <w:r>
         <w:rPr>
@@ -463,13 +549,14 @@
         <w:t>Forgot</w:t>
       </w:r>
     </w:p>
-    <w:p>
+    <w:p w14:noSpellErr="1">
       <w:pPr>
         <w:pStyle w:val="ListParagraph"/>
         <w:numPr>
           <w:ilvl w:val="1"/>
           <w:numId w:val="2"/>
         </w:numPr>
+        <w:rPr/>
       </w:pPr>
       <w:r>
         <w:rPr>
@@ -479,26 +566,29 @@
       </w:r>
     </w:p>
     <w:p/>
+    <w:p w14:noSpellErr="1">
+      <w:pPr>
+        <w:pStyle w:val="Heading1"/>
+      </w:pPr>
+      <w:r>
+        <w:rPr/>
+        <w:t>Conflict Resolution Mechanisms</w:t>
+      </w:r>
+    </w:p>
+    <w:p w14:noSpellErr="1">
+      <w:r>
+        <w:rPr/>
+        <w:t>If a team member believes that there is an imbalance in workloads they should voice their belief and reasoning informally in the team chat. The team will then be expected to formally address the issue in the next team meeting. If a resolution cannot be reached</w:t>
+      </w:r>
+      <w:r>
+        <w:rPr/>
+        <w:t>, the member who raised the issue can escalate it to the lecturer.</w:t>
+      </w:r>
+    </w:p>
     <w:p>
       <w:pPr>
-        <w:pStyle w:val="Heading1"/>
-      </w:pPr>
-      <w:r>
-        <w:t>Conflict Resolution Mechanisms</w:t>
-      </w:r>
-    </w:p>
-    <w:p>
-      <w:r>
-        <w:t>If a team member believes that there is an imbalance in workloads they should voice their belief and reasoning informally in the team chat. The team will then be expected to formally address the issue in the next team meeting. If a resolution cannot be reached</w:t>
-      </w:r>
-      <w:r>
-        <w:t>, the member who raised the issue can escalate it to the lecturer.</w:t>
-      </w:r>
-    </w:p>
-    <w:p>
-      <w:pPr>
-        <w:rPr>
-          <w:rFonts w:asciiTheme="majorHAnsi" w:eastAsiaTheme="majorEastAsia" w:hAnsiTheme="majorHAnsi" w:cstheme="majorBidi"/>
+        <w:rPr>
+          <w:rFonts w:asciiTheme="majorHAnsi" w:hAnsiTheme="majorHAnsi" w:eastAsiaTheme="majorEastAsia" w:cstheme="majorBidi"/>
           <w:color w:val="2F5496" w:themeColor="accent1" w:themeShade="BF"/>
           <w:sz w:val="32"/>
           <w:szCs w:val="32"/>
@@ -508,18 +598,114 @@
         <w:br w:type="page"/>
       </w:r>
     </w:p>
+    <w:p w14:noSpellErr="1">
+      <w:pPr>
+        <w:pStyle w:val="Heading1"/>
+        <w:rPr>
+          <w:rFonts w:ascii="Calibri" w:hAnsi="Calibri" w:eastAsia="Calibri" w:cs="Calibri"/>
+          <w:lang w:val="en-US"/>
+        </w:rPr>
+      </w:pPr>
+      <w:r>
+        <w:rPr/>
+        <w:t>Sign off</w:t>
+      </w:r>
+    </w:p>
+    <w:p w14:noSpellErr="1">
+      <w:r>
+        <w:rPr>
+          <w:rFonts w:ascii="Calibri" w:hAnsi="Calibri" w:eastAsia="Calibri" w:cs="Calibri"/>
+          <w:lang w:val="en-US"/>
+        </w:rPr>
+        <w:t>I have participated in the development of this charter and agree to it.</w:t>
+      </w:r>
+    </w:p>
+    <w:p w14:noSpellErr="1">
+      <w:r>
+        <w:rPr>
+          <w:rFonts w:ascii="Calibri" w:hAnsi="Calibri" w:eastAsia="Calibri" w:cs="Calibri"/>
+          <w:lang w:val="en-US"/>
+        </w:rPr>
+        <w:t>Team Member:</w:t>
+      </w:r>
+      <w:r>
+        <w:rPr>
+          <w:rFonts w:ascii="Calibri" w:hAnsi="Calibri" w:eastAsia="Calibri" w:cs="Calibri"/>
+          <w:lang w:val="en-US"/>
+        </w:rPr>
+        <w:t xml:space="preserve"> </w:t>
+      </w:r>
+      <w:r>
+        <w:rPr>
+          <w:rFonts w:ascii="Calibri" w:hAnsi="Calibri" w:eastAsia="Calibri" w:cs="Calibri"/>
+          <w:lang w:val="en-US"/>
+        </w:rPr>
+        <w:t>Ryan Smith</w:t>
+      </w:r>
+      <w:r>
+        <w:rPr>
+          <w:rFonts w:ascii="Calibri" w:hAnsi="Calibri" w:eastAsia="Calibri" w:cs="Calibri"/>
+          <w:lang w:val="en-US"/>
+        </w:rPr>
+        <w:t xml:space="preserve">     </w:t>
+      </w:r>
+    </w:p>
+    <w:p w14:noSpellErr="1">
+      <w:r>
+        <w:rPr>
+          <w:rFonts w:ascii="Calibri" w:hAnsi="Calibri" w:eastAsia="Calibri" w:cs="Calibri"/>
+          <w:lang w:val="en-US"/>
+        </w:rPr>
+        <w:t xml:space="preserve">Team Member: </w:t>
+      </w:r>
+      <w:r>
+        <w:rPr>
+          <w:rFonts w:ascii="Calibri" w:hAnsi="Calibri" w:eastAsia="Calibri" w:cs="Calibri"/>
+          <w:lang w:val="en-US"/>
+        </w:rPr>
+        <w:t>Beau Johnson</w:t>
+      </w:r>
+      <w:r>
+        <w:rPr>
+          <w:rFonts w:ascii="Calibri" w:hAnsi="Calibri" w:eastAsia="Calibri" w:cs="Calibri"/>
+          <w:lang w:val="en-US"/>
+        </w:rPr>
+        <w:t xml:space="preserve">      </w:t>
+      </w:r>
+    </w:p>
     <w:p>
-      <w:pPr>
-        <w:pStyle w:val="Heading1"/>
-        <w:rPr>
-          <w:rFonts w:ascii="Calibri" w:eastAsia="Calibri" w:hAnsi="Calibri" w:cs="Calibri"/>
-          <w:lang w:val="en-US"/>
-        </w:rPr>
-      </w:pPr>
-      <w:r>
-        <w:lastRenderedPageBreak/>
-        <w:t>Sign off</w:t>
-      </w:r>
+      <w:r>
+        <w:rPr>
+          <w:rFonts w:ascii="Calibri" w:hAnsi="Calibri" w:eastAsia="Calibri" w:cs="Calibri"/>
+          <w:lang w:val="en-US"/>
+        </w:rPr>
+        <w:t xml:space="preserve">Team Member: </w:t>
+      </w:r>
+      <w:r>
+        <w:rPr>
+          <w:rFonts w:ascii="Calibri" w:hAnsi="Calibri" w:eastAsia="Calibri" w:cs="Calibri"/>
+          <w:lang w:val="en-US"/>
+        </w:rPr>
+        <w:t xml:space="preserve">Leonard </w:t>
+      </w:r>
+      <w:proofErr w:type="spellStart"/>
+      <w:r>
+        <w:rPr>
+          <w:rFonts w:ascii="Calibri" w:hAnsi="Calibri" w:eastAsia="Calibri" w:cs="Calibri"/>
+          <w:lang w:val="en-US"/>
+        </w:rPr>
+        <w:t>Meerwood</w:t>
+      </w:r>
+      <w:proofErr w:type="spellEnd"/>
+      <w:r>
+        <w:rPr>
+          <w:rFonts w:ascii="Calibri" w:hAnsi="Calibri" w:eastAsia="Calibri" w:cs="Calibri"/>
+          <w:lang w:val="en-US"/>
+        </w:rPr>
+        <w:t xml:space="preserve">         </w:t>
+      </w:r>
+      <w:bookmarkStart w:name="_GoBack" w:id="0"/>
+      <w:bookmarkEnd w:id="0"/>
     </w:p>
     <w:p>
       <w:r>
@@ -527,103 +713,88 @@
           <w:rFonts w:ascii="Calibri" w:hAnsi="Calibri" w:eastAsia="Calibri" w:cs="Calibri"/>
           <w:lang w:val="en-US"/>
         </w:rPr>
-        <w:t>I have participated in the development of this charter and agree to it.</w:t>
+        <w:t xml:space="preserve"> </w:t>
+      </w:r>
+    </w:p>
+    <w:p w14:noSpellErr="1">
+      <w:r>
+        <w:rPr>
+          <w:rFonts w:ascii="Calibri" w:hAnsi="Calibri" w:eastAsia="Calibri" w:cs="Calibri"/>
+          <w:lang w:val="en-US"/>
+        </w:rPr>
+        <w:t>Date: 10</w:t>
+      </w:r>
+      <w:r>
+        <w:rPr>
+          <w:rFonts w:ascii="Calibri" w:hAnsi="Calibri" w:eastAsia="Calibri" w:cs="Calibri"/>
+          <w:vertAlign w:val="superscript"/>
+          <w:lang w:val="en-US"/>
+        </w:rPr>
+        <w:t>th</w:t>
+      </w:r>
+      <w:r>
+        <w:rPr>
+          <w:rFonts w:ascii="Calibri" w:hAnsi="Calibri" w:eastAsia="Calibri" w:cs="Calibri"/>
+          <w:lang w:val="en-US"/>
+        </w:rPr>
+        <w:t xml:space="preserve"> March 2018</w:t>
       </w:r>
     </w:p>
     <w:p>
-      <w:r>
-        <w:rPr>
-          <w:rFonts w:ascii="Calibri" w:hAnsi="Calibri" w:eastAsia="Calibri" w:cs="Calibri"/>
-          <w:lang w:val="en-US"/>
-        </w:rPr>
-        <w:t>Team Member:</w:t>
-      </w:r>
-      <w:r>
-        <w:rPr>
-          <w:rFonts w:ascii="Calibri" w:hAnsi="Calibri" w:eastAsia="Calibri" w:cs="Calibri"/>
-          <w:lang w:val="en-US"/>
-        </w:rPr>
-        <w:t xml:space="preserve"> </w:t>
-      </w:r>
-      <w:r>
-        <w:rPr>
-          <w:rFonts w:ascii="Calibri" w:hAnsi="Calibri" w:eastAsia="Calibri" w:cs="Calibri"/>
-          <w:lang w:val="en-US"/>
-        </w:rPr>
-        <w:t>Ryan Smith</w:t>
-      </w:r>
-      <w:r>
-        <w:rPr>
-          <w:rFonts w:ascii="Calibri" w:hAnsi="Calibri" w:eastAsia="Calibri" w:cs="Calibri"/>
-          <w:lang w:val="en-US"/>
-        </w:rPr>
-        <w:t xml:space="preserve">     </w:t>
-      </w:r>
-    </w:p>
-    <w:p>
-      <w:r>
-        <w:rPr>
-          <w:rFonts w:ascii="Calibri" w:hAnsi="Calibri" w:eastAsia="Calibri" w:cs="Calibri"/>
-          <w:lang w:val="en-US"/>
-        </w:rPr>
-        <w:t xml:space="preserve">Team Member: </w:t>
-      </w:r>
-      <w:r>
-        <w:rPr>
-          <w:rFonts w:ascii="Calibri" w:hAnsi="Calibri" w:eastAsia="Calibri" w:cs="Calibri"/>
-          <w:lang w:val="en-US"/>
-        </w:rPr>
-        <w:t>Beau Johnson</w:t>
-      </w:r>
-      <w:r>
-        <w:rPr>
-          <w:rFonts w:ascii="Calibri" w:hAnsi="Calibri" w:eastAsia="Calibri" w:cs="Calibri"/>
-          <w:lang w:val="en-US"/>
-        </w:rPr>
-        <w:t xml:space="preserve">      </w:t>
-      </w:r>
-    </w:p>
-    <w:p>
-      <w:r>
-        <w:rPr>
-          <w:rFonts w:ascii="Calibri" w:hAnsi="Calibri" w:eastAsia="Calibri" w:cs="Calibri"/>
-          <w:lang w:val="en-US"/>
-        </w:rPr>
-        <w:t xml:space="preserve">Team Member: </w:t>
-      </w:r>
-      <w:r>
-        <w:rPr>
-          <w:rFonts w:ascii="Calibri" w:hAnsi="Calibri" w:eastAsia="Calibri" w:cs="Calibri"/>
-          <w:lang w:val="en-US"/>
-        </w:rPr>
-        <w:t>Leonard Meerwood</w:t>
-      </w:r>
-      <w:bookmarkStart w:id="0" w:name="_GoBack"/>
-      <w:bookmarkEnd w:id="0"/>
-      <w:r>
-        <w:rPr>
-          <w:rFonts w:ascii="Calibri" w:hAnsi="Calibri" w:eastAsia="Calibri" w:cs="Calibri"/>
-          <w:lang w:val="en-US"/>
-        </w:rPr>
-        <w:t xml:space="preserve">         </w:t>
-      </w:r>
-    </w:p>
-    <w:p>
-      <w:r>
-        <w:rPr>
-          <w:rFonts w:ascii="Calibri" w:hAnsi="Calibri" w:eastAsia="Calibri" w:cs="Calibri"/>
-          <w:lang w:val="en-US"/>
-        </w:rPr>
-        <w:t xml:space="preserve"> </w:t>
-      </w:r>
-    </w:p>
-    <w:p>
-      <w:r>
-        <w:rPr>
-          <w:rFonts w:ascii="Calibri" w:hAnsi="Calibri" w:eastAsia="Calibri" w:cs="Calibri"/>
-          <w:lang w:val="en-US"/>
-        </w:rPr>
-        <w:t>Date: 10</w:t>
+      <w:pPr>
+        <w:pStyle w:val="Normal"/>
+        <w:rPr>
+          <w:rFonts w:ascii="Calibri" w:hAnsi="Calibri" w:eastAsia="Calibri" w:cs="Calibri"/>
+          <w:lang w:val="en-US"/>
+        </w:rPr>
+      </w:pPr>
+    </w:p>
+    <w:p w14:noSpellErr="1">
+      <w:pPr>
+        <w:pStyle w:val="Normal"/>
+        <w:rPr>
+          <w:rFonts w:ascii="Calibri" w:hAnsi="Calibri" w:eastAsia="Calibri" w:cs="Calibri"/>
+          <w:lang w:val="en-US"/>
+        </w:rPr>
+      </w:pPr>
+      <w:r>
+        <w:rPr>
+          <w:rFonts w:ascii="Calibri" w:hAnsi="Calibri" w:eastAsia="Calibri" w:cs="Calibri"/>
+          <w:lang w:val="en-US"/>
+        </w:rPr>
+        <w:t>As a late comer to the group, I have read this charter and agree to it.</w:t>
+      </w:r>
+    </w:p>
+    <w:p w14:noSpellErr="1">
+      <w:pPr>
+        <w:pStyle w:val="Normal"/>
+        <w:rPr>
+          <w:rFonts w:ascii="Calibri" w:hAnsi="Calibri" w:eastAsia="Calibri" w:cs="Calibri"/>
+          <w:lang w:val="en-US"/>
+        </w:rPr>
+      </w:pPr>
+      <w:r>
+        <w:rPr>
+          <w:rFonts w:ascii="Calibri" w:hAnsi="Calibri" w:eastAsia="Calibri" w:cs="Calibri"/>
+          <w:lang w:val="en-US"/>
+        </w:rPr>
+        <w:t>Team Member: Jette McKellar</w:t>
+      </w:r>
+    </w:p>
+    <w:p w14:noSpellErr="1">
+      <w:pPr>
+        <w:pStyle w:val="Normal"/>
+        <w:rPr>
+          <w:rFonts w:ascii="Calibri" w:hAnsi="Calibri" w:eastAsia="Calibri" w:cs="Calibri"/>
+          <w:lang w:val="en-US"/>
+        </w:rPr>
+      </w:pPr>
+      <w:r>
+        <w:rPr>
+          <w:rFonts w:ascii="Calibri" w:hAnsi="Calibri" w:eastAsia="Calibri" w:cs="Calibri"/>
+          <w:lang w:val="en-US"/>
+        </w:rPr>
+        <w:t>Date: 12</w:t>
       </w:r>
       <w:r>
         <w:rPr>
@@ -650,7 +821,7 @@
       </w:pPr>
     </w:p>
     <w:sectPr>
-      <w:pgSz w:w="11906" w:h="16838"/>
+      <w:pgSz w:w="11906" w:h="16838" w:orient="portrait"/>
       <w:pgMar w:top="1440" w:right="1440" w:bottom="1440" w:left="1440" w:header="708" w:footer="708" w:gutter="0"/>
       <w:cols w:space="708"/>
       <w:docGrid w:linePitch="360"/>

</xml_diff>